<commit_message>
You can now add/remove rocks by clicking on a square. Replacing a broken robot is now done by clicking on its square. Lab handout has been updated to reflect these changes.
</commit_message>
<xml_diff>
--- a/Lab 5 - Iteration.docx
+++ b/Lab 5 - Iteration.docx
@@ -280,22 +280,25 @@
         <w:t xml:space="preserve">. </w:t>
       </w:r>
       <w:r>
-        <w:t xml:space="preserve">(Click the Replace button to </w:t>
-      </w:r>
-      <w:r>
-        <w:t>replace</w:t>
-      </w:r>
-      <w:r>
-        <w:t xml:space="preserve"> the</w:t>
-      </w:r>
-      <w:r>
-        <w:t xml:space="preserve"> broken</w:t>
+        <w:t xml:space="preserve">(Click </w:t>
+      </w:r>
+      <w:r>
+        <w:t xml:space="preserve">on the </w:t>
+      </w:r>
+      <w:r>
+        <w:t>broken</w:t>
       </w:r>
       <w:r>
         <w:t xml:space="preserve"> robot</w:t>
       </w:r>
       <w:r>
-        <w:t xml:space="preserve"> with a new one.)  </w:t>
+        <w:t xml:space="preserve"> </w:t>
+      </w:r>
+      <w:r>
+        <w:t>to replace it with a new one</w:t>
+      </w:r>
+      <w:r>
+        <w:t xml:space="preserve">.)  </w:t>
       </w:r>
       <w:r>
         <w:t xml:space="preserve">The </w:t>
@@ -375,6 +378,20 @@
       </w:r>
       <w:r>
         <w:t xml:space="preserve">: </w:t>
+      </w:r>
+    </w:p>
+    <w:p>
+      <w:pPr>
+        <w:ind w:firstLine="720"/>
+        <w:rPr>
+          <w:rStyle w:val="HTMLTypewriter"/>
+        </w:rPr>
+      </w:pPr>
+      <w:r>
+        <w:rPr>
+          <w:rStyle w:val="HTMLTypewriter"/>
+        </w:rPr>
+        <w:t>// recommended programming style</w:t>
       </w:r>
     </w:p>
     <w:p>
@@ -488,6 +505,44 @@
       </w:pPr>
       <w:r>
         <w:t xml:space="preserve">Note, the above code is the same as the following code, but the above is more sophisticated programming style and what I would recommend you practice using. </w:t>
+      </w:r>
+    </w:p>
+    <w:p>
+      <w:pPr>
+        <w:ind w:firstLine="720"/>
+        <w:rPr>
+          <w:rStyle w:val="HTMLTypewriter"/>
+        </w:rPr>
+      </w:pPr>
+      <w:r>
+        <w:rPr>
+          <w:rStyle w:val="HTMLTypewriter"/>
+        </w:rPr>
+        <w:t xml:space="preserve">// </w:t>
+      </w:r>
+      <w:r>
+        <w:rPr>
+          <w:rStyle w:val="HTMLTypewriter"/>
+        </w:rPr>
+        <w:t>"</w:t>
+      </w:r>
+      <w:r>
+        <w:rPr>
+          <w:rStyle w:val="HTMLTypewriter"/>
+        </w:rPr>
+        <w:t>clunky</w:t>
+      </w:r>
+      <w:r>
+        <w:rPr>
+          <w:rStyle w:val="HTMLTypewriter"/>
+        </w:rPr>
+        <w:t>"</w:t>
+      </w:r>
+      <w:r>
+        <w:rPr>
+          <w:rStyle w:val="HTMLTypewriter"/>
+        </w:rPr>
+        <w:t xml:space="preserve"> programming style</w:t>
       </w:r>
     </w:p>
     <w:p>
@@ -1014,6 +1069,9 @@
       </w:r>
       <w:r>
         <w:t xml:space="preserve"> different positions using the buttons at the top of the screen.</w:t>
+      </w:r>
+      <w:r>
+        <w:t xml:space="preserve"> To test your code more thoroughly, you can add rocks by clicking on an empty square; you can remove rocks by clicking on them.</w:t>
       </w:r>
     </w:p>
     <w:p>

</xml_diff>